<commit_message>
Añadida Memoria del proyecto, Script de la base de datos y modelo Relacional Normalizado
</commit_message>
<xml_diff>
--- a/Requisitos Funcionales y no Funcionales.docx
+++ b/Requisitos Funcionales y no Funcionales.docx
@@ -2,12 +2,489 @@
 <file path=word/document.xml><?xml version="1.0" encoding="utf-8"?>
 <w:document xmlns:wpc="http://schemas.microsoft.com/office/word/2010/wordprocessingCanvas" xmlns:cx="http://schemas.microsoft.com/office/drawing/2014/chartex" xmlns:cx1="http://schemas.microsoft.com/office/drawing/2015/9/8/chartex" xmlns:cx2="http://schemas.microsoft.com/office/drawing/2015/10/21/chartex" xmlns:cx3="http://schemas.microsoft.com/office/drawing/2016/5/9/chartex" xmlns:cx4="http://schemas.microsoft.com/office/drawing/2016/5/10/chartex" xmlns:cx5="http://schemas.microsoft.com/office/drawing/2016/5/11/chartex" xmlns:cx6="http://schemas.microsoft.com/office/drawing/2016/5/12/chartex" xmlns:cx7="http://schemas.microsoft.com/office/drawing/2016/5/13/chartex" xmlns:cx8="http://schemas.microsoft.com/office/drawing/2016/5/14/chartex" xmlns:mc="http://schemas.openxmlformats.org/markup-compatibility/2006" xmlns:aink="http://schemas.microsoft.com/office/drawing/2016/ink" xmlns:am3d="http://schemas.microsoft.com/office/drawing/2017/model3d" xmlns:o="urn:schemas-microsoft-com:office:office" xmlns:r="http://schemas.openxmlformats.org/officeDocument/2006/relationships" xmlns:m="http://schemas.openxmlformats.org/officeDocument/2006/math" xmlns:v="urn:schemas-microsoft-com:vml" xmlns:wp14="http://schemas.microsoft.com/office/word/2010/wordprocessingDrawing" xmlns:wp="http://schemas.openxmlformats.org/drawingml/2006/wordprocessingDrawing" xmlns:w10="urn:schemas-microsoft-com:office:word" xmlns:w="http://schemas.openxmlformats.org/wordprocessingml/2006/main" xmlns:w14="http://schemas.microsoft.com/office/word/2010/wordml" xmlns:w15="http://schemas.microsoft.com/office/word/2012/wordml" xmlns:w16cid="http://schemas.microsoft.com/office/word/2016/wordml/cid" xmlns:w16se="http://schemas.microsoft.com/office/word/2015/wordml/symex" xmlns:wpg="http://schemas.microsoft.com/office/word/2010/wordprocessingGroup" xmlns:wpi="http://schemas.microsoft.com/office/word/2010/wordprocessingInk" xmlns:wne="http://schemas.microsoft.com/office/word/2006/wordml" xmlns:wps="http://schemas.microsoft.com/office/word/2010/wordprocessingShape" mc:Ignorable="w14 w15 w16se w16cid wp14">
   <w:body>
-    <w:p>
-      <w:r>
-        <w:t>Para mi aplicación específica de gestión de seguros, estos serían los requisitos más relevantes:</w:t>
-      </w:r>
-    </w:p>
+    <w:sdt>
+      <w:sdtPr>
+        <w:id w:val="1063908371"/>
+        <w:docPartObj>
+          <w:docPartGallery w:val="Cover Pages"/>
+          <w:docPartUnique/>
+        </w:docPartObj>
+      </w:sdtPr>
+      <w:sdtContent>
+        <w:p>
+          <w:r>
+            <w:rPr>
+              <w:noProof/>
+            </w:rPr>
+            <mc:AlternateContent>
+              <mc:Choice Requires="wpg">
+                <w:drawing>
+                  <wp:anchor distT="0" distB="0" distL="114300" distR="114300" simplePos="0" relativeHeight="251659264" behindDoc="1" locked="0" layoutInCell="1" allowOverlap="1" wp14:anchorId="7A49D528" wp14:editId="7D835A56">
+                    <wp:simplePos x="0" y="0"/>
+                    <wp:positionH relativeFrom="page">
+                      <wp:align>center</wp:align>
+                    </wp:positionH>
+                    <wp:positionV relativeFrom="page">
+                      <wp:align>center</wp:align>
+                    </wp:positionV>
+                    <wp:extent cx="6864824" cy="9123528"/>
+                    <wp:effectExtent l="0" t="0" r="2540" b="635"/>
+                    <wp:wrapNone/>
+                    <wp:docPr id="193" name="Grupo 193"/>
+                    <wp:cNvGraphicFramePr/>
+                    <a:graphic xmlns:a="http://schemas.openxmlformats.org/drawingml/2006/main">
+                      <a:graphicData uri="http://schemas.microsoft.com/office/word/2010/wordprocessingGroup">
+                        <wpg:wgp>
+                          <wpg:cNvGrpSpPr/>
+                          <wpg:grpSpPr>
+                            <a:xfrm>
+                              <a:off x="0" y="0"/>
+                              <a:ext cx="6864824" cy="9123528"/>
+                              <a:chOff x="0" y="0"/>
+                              <a:chExt cx="6864824" cy="9123528"/>
+                            </a:xfrm>
+                          </wpg:grpSpPr>
+                          <wps:wsp>
+                            <wps:cNvPr id="194" name="Rectángulo 194"/>
+                            <wps:cNvSpPr/>
+                            <wps:spPr>
+                              <a:xfrm>
+                                <a:off x="0" y="0"/>
+                                <a:ext cx="6858000" cy="1371600"/>
+                              </a:xfrm>
+                              <a:prstGeom prst="rect">
+                                <a:avLst/>
+                              </a:prstGeom>
+                              <a:solidFill>
+                                <a:schemeClr val="accent1"/>
+                              </a:solidFill>
+                              <a:ln>
+                                <a:noFill/>
+                              </a:ln>
+                            </wps:spPr>
+                            <wps:style>
+                              <a:lnRef idx="2">
+                                <a:schemeClr val="accent1">
+                                  <a:shade val="50000"/>
+                                </a:schemeClr>
+                              </a:lnRef>
+                              <a:fillRef idx="1">
+                                <a:schemeClr val="accent1"/>
+                              </a:fillRef>
+                              <a:effectRef idx="0">
+                                <a:schemeClr val="accent1"/>
+                              </a:effectRef>
+                              <a:fontRef idx="minor">
+                                <a:schemeClr val="lt1"/>
+                              </a:fontRef>
+                            </wps:style>
+                            <wps:bodyPr rot="0" spcFirstLastPara="0" vertOverflow="overflow" horzOverflow="overflow" vert="horz" wrap="square" lIns="91440" tIns="45720" rIns="91440" bIns="45720" numCol="1" spcCol="0" rtlCol="0" fromWordArt="0" anchor="ctr" anchorCtr="0" forceAA="0" compatLnSpc="1">
+                              <a:prstTxWarp prst="textNoShape">
+                                <a:avLst/>
+                              </a:prstTxWarp>
+                              <a:noAutofit/>
+                            </wps:bodyPr>
+                          </wps:wsp>
+                          <wps:wsp>
+                            <wps:cNvPr id="195" name="Rectángulo 195"/>
+                            <wps:cNvSpPr/>
+                            <wps:spPr>
+                              <a:xfrm>
+                                <a:off x="0" y="4094328"/>
+                                <a:ext cx="6858000" cy="5029200"/>
+                              </a:xfrm>
+                              <a:prstGeom prst="rect">
+                                <a:avLst/>
+                              </a:prstGeom>
+                              <a:solidFill>
+                                <a:schemeClr val="accent1"/>
+                              </a:solidFill>
+                              <a:ln>
+                                <a:noFill/>
+                              </a:ln>
+                            </wps:spPr>
+                            <wps:style>
+                              <a:lnRef idx="2">
+                                <a:schemeClr val="accent1">
+                                  <a:shade val="50000"/>
+                                </a:schemeClr>
+                              </a:lnRef>
+                              <a:fillRef idx="1">
+                                <a:schemeClr val="accent1"/>
+                              </a:fillRef>
+                              <a:effectRef idx="0">
+                                <a:schemeClr val="accent1"/>
+                              </a:effectRef>
+                              <a:fontRef idx="minor">
+                                <a:schemeClr val="lt1"/>
+                              </a:fontRef>
+                            </wps:style>
+                            <wps:txbx>
+                              <w:txbxContent>
+                                <w:sdt>
+                                  <w:sdtPr>
+                                    <w:rPr>
+                                      <w:color w:val="FFFFFF" w:themeColor="background1"/>
+                                    </w:rPr>
+                                    <w:alias w:val="Autor"/>
+                                    <w:tag w:val=""/>
+                                    <w:id w:val="945428907"/>
+                                    <w:dataBinding w:prefixMappings="xmlns:ns0='http://purl.org/dc/elements/1.1/' xmlns:ns1='http://schemas.openxmlformats.org/package/2006/metadata/core-properties' " w:xpath="/ns1:coreProperties[1]/ns0:creator[1]" w:storeItemID="{6C3C8BC8-F283-45AE-878A-BAB7291924A1}"/>
+                                    <w:text/>
+                                  </w:sdtPr>
+                                  <w:sdtContent>
+                                    <w:p>
+                                      <w:pPr>
+                                        <w:pStyle w:val="Sinespaciado"/>
+                                        <w:spacing w:before="120"/>
+                                        <w:jc w:val="center"/>
+                                        <w:rPr>
+                                          <w:color w:val="FFFFFF" w:themeColor="background1"/>
+                                        </w:rPr>
+                                      </w:pPr>
+                                      <w:r>
+                                        <w:rPr>
+                                          <w:color w:val="FFFFFF" w:themeColor="background1"/>
+                                        </w:rPr>
+                                        <w:t>Adrian Ramos Espinosa</w:t>
+                                      </w:r>
+                                    </w:p>
+                                  </w:sdtContent>
+                                </w:sdt>
+                                <w:p>
+                                  <w:pPr>
+                                    <w:pStyle w:val="Sinespaciado"/>
+                                    <w:spacing w:before="120"/>
+                                    <w:jc w:val="center"/>
+                                    <w:rPr>
+                                      <w:color w:val="FFFFFF" w:themeColor="background1"/>
+                                    </w:rPr>
+                                  </w:pPr>
+                                  <w:sdt>
+                                    <w:sdtPr>
+                                      <w:rPr>
+                                        <w:caps/>
+                                        <w:color w:val="FFFFFF" w:themeColor="background1"/>
+                                      </w:rPr>
+                                      <w:alias w:val="Compañía"/>
+                                      <w:tag w:val=""/>
+                                      <w:id w:val="1618182777"/>
+                                      <w:showingPlcHdr/>
+                                      <w:dataBinding w:prefixMappings="xmlns:ns0='http://schemas.openxmlformats.org/officeDocument/2006/extended-properties' " w:xpath="/ns0:Properties[1]/ns0:Company[1]" w:storeItemID="{6668398D-A668-4E3E-A5EB-62B293D839F1}"/>
+                                      <w:text/>
+                                    </w:sdtPr>
+                                    <w:sdtContent>
+                                      <w:r>
+                                        <w:rPr>
+                                          <w:caps/>
+                                          <w:color w:val="FFFFFF" w:themeColor="background1"/>
+                                        </w:rPr>
+                                        <w:t xml:space="preserve">     </w:t>
+                                      </w:r>
+                                    </w:sdtContent>
+                                  </w:sdt>
+                                  <w:r>
+                                    <w:rPr>
+                                      <w:color w:val="FFFFFF" w:themeColor="background1"/>
+                                    </w:rPr>
+                                    <w:t>  </w:t>
+                                  </w:r>
+                                  <w:sdt>
+                                    <w:sdtPr>
+                                      <w:rPr>
+                                        <w:color w:val="FFFFFF" w:themeColor="background1"/>
+                                      </w:rPr>
+                                      <w:alias w:val="Dirección"/>
+                                      <w:tag w:val=""/>
+                                      <w:id w:val="-253358678"/>
+                                      <w:showingPlcHdr/>
+                                      <w:dataBinding w:prefixMappings="xmlns:ns0='http://schemas.microsoft.com/office/2006/coverPageProps' " w:xpath="/ns0:CoverPageProperties[1]/ns0:CompanyAddress[1]" w:storeItemID="{55AF091B-3C7A-41E3-B477-F2FDAA23CFDA}"/>
+                                      <w:text/>
+                                    </w:sdtPr>
+                                    <w:sdtContent>
+                                      <w:r>
+                                        <w:rPr>
+                                          <w:color w:val="FFFFFF" w:themeColor="background1"/>
+                                        </w:rPr>
+                                        <w:t xml:space="preserve">     </w:t>
+                                      </w:r>
+                                    </w:sdtContent>
+                                  </w:sdt>
+                                </w:p>
+                              </w:txbxContent>
+                            </wps:txbx>
+                            <wps:bodyPr rot="0" spcFirstLastPara="0" vertOverflow="overflow" horzOverflow="overflow" vert="horz" wrap="square" lIns="457200" tIns="731520" rIns="457200" bIns="457200" numCol="1" spcCol="0" rtlCol="0" fromWordArt="0" anchor="b" anchorCtr="0" forceAA="0" compatLnSpc="1">
+                              <a:prstTxWarp prst="textNoShape">
+                                <a:avLst/>
+                              </a:prstTxWarp>
+                              <a:noAutofit/>
+                            </wps:bodyPr>
+                          </wps:wsp>
+                          <wps:wsp>
+                            <wps:cNvPr id="196" name="Cuadro de texto 196"/>
+                            <wps:cNvSpPr txBox="1"/>
+                            <wps:spPr>
+                              <a:xfrm>
+                                <a:off x="6824" y="1371600"/>
+                                <a:ext cx="6858000" cy="2722728"/>
+                              </a:xfrm>
+                              <a:prstGeom prst="rect">
+                                <a:avLst/>
+                              </a:prstGeom>
+                              <a:solidFill>
+                                <a:schemeClr val="bg1"/>
+                              </a:solidFill>
+                              <a:ln w="6350">
+                                <a:noFill/>
+                              </a:ln>
+                              <a:effectLst/>
+                            </wps:spPr>
+                            <wps:style>
+                              <a:lnRef idx="0">
+                                <a:schemeClr val="accent1"/>
+                              </a:lnRef>
+                              <a:fillRef idx="0">
+                                <a:schemeClr val="accent1"/>
+                              </a:fillRef>
+                              <a:effectRef idx="0">
+                                <a:schemeClr val="accent1"/>
+                              </a:effectRef>
+                              <a:fontRef idx="minor">
+                                <a:schemeClr val="dk1"/>
+                              </a:fontRef>
+                            </wps:style>
+                            <wps:txbx>
+                              <w:txbxContent>
+                                <w:sdt>
+                                  <w:sdtPr>
+                                    <w:rPr>
+                                      <w:rFonts w:asciiTheme="majorHAnsi" w:eastAsiaTheme="majorEastAsia" w:hAnsiTheme="majorHAnsi" w:cstheme="majorBidi"/>
+                                      <w:caps/>
+                                      <w:color w:val="4472C4" w:themeColor="accent1"/>
+                                      <w:sz w:val="72"/>
+                                      <w:szCs w:val="72"/>
+                                    </w:rPr>
+                                    <w:alias w:val="Título"/>
+                                    <w:tag w:val=""/>
+                                    <w:id w:val="-9991715"/>
+                                    <w:dataBinding w:prefixMappings="xmlns:ns0='http://purl.org/dc/elements/1.1/' xmlns:ns1='http://schemas.openxmlformats.org/package/2006/metadata/core-properties' " w:xpath="/ns1:coreProperties[1]/ns0:title[1]" w:storeItemID="{6C3C8BC8-F283-45AE-878A-BAB7291924A1}"/>
+                                    <w:text/>
+                                  </w:sdtPr>
+                                  <w:sdtContent>
+                                    <w:p>
+                                      <w:pPr>
+                                        <w:pStyle w:val="Sinespaciado"/>
+                                        <w:jc w:val="center"/>
+                                        <w:rPr>
+                                          <w:rFonts w:asciiTheme="majorHAnsi" w:eastAsiaTheme="majorEastAsia" w:hAnsiTheme="majorHAnsi" w:cstheme="majorBidi"/>
+                                          <w:caps/>
+                                          <w:color w:val="4472C4" w:themeColor="accent1"/>
+                                          <w:sz w:val="72"/>
+                                          <w:szCs w:val="72"/>
+                                        </w:rPr>
+                                      </w:pPr>
+                                      <w:r>
+                                        <w:rPr>
+                                          <w:rFonts w:asciiTheme="majorHAnsi" w:eastAsiaTheme="majorEastAsia" w:hAnsiTheme="majorHAnsi" w:cstheme="majorBidi"/>
+                                          <w:caps/>
+                                          <w:color w:val="4472C4" w:themeColor="accent1"/>
+                                          <w:sz w:val="72"/>
+                                          <w:szCs w:val="72"/>
+                                        </w:rPr>
+                                        <w:t>Requisitos Funcionales y No funcionales</w:t>
+                                      </w:r>
+                                    </w:p>
+                                  </w:sdtContent>
+                                </w:sdt>
+                              </w:txbxContent>
+                            </wps:txbx>
+                            <wps:bodyPr rot="0" spcFirstLastPara="0" vertOverflow="overflow" horzOverflow="overflow" vert="horz" wrap="square" lIns="457200" tIns="91440" rIns="457200" bIns="91440" numCol="1" spcCol="0" rtlCol="0" fromWordArt="0" anchor="ctr" anchorCtr="0" forceAA="0" compatLnSpc="1">
+                              <a:prstTxWarp prst="textNoShape">
+                                <a:avLst/>
+                              </a:prstTxWarp>
+                              <a:noAutofit/>
+                            </wps:bodyPr>
+                          </wps:wsp>
+                        </wpg:wgp>
+                      </a:graphicData>
+                    </a:graphic>
+                    <wp14:sizeRelH relativeFrom="page">
+                      <wp14:pctWidth>88200</wp14:pctWidth>
+                    </wp14:sizeRelH>
+                    <wp14:sizeRelV relativeFrom="page">
+                      <wp14:pctHeight>90900</wp14:pctHeight>
+                    </wp14:sizeRelV>
+                  </wp:anchor>
+                </w:drawing>
+              </mc:Choice>
+              <mc:Fallback>
+                <w:pict>
+                  <v:group w14:anchorId="7A49D528" id="Grupo 193" o:spid="_x0000_s1026" style="position:absolute;margin-left:0;margin-top:0;width:540.55pt;height:718.4pt;z-index:-251657216;mso-width-percent:882;mso-height-percent:909;mso-position-horizontal:center;mso-position-horizontal-relative:page;mso-position-vertical:center;mso-position-vertical-relative:page;mso-width-percent:882;mso-height-percent:909" coordsize="68648,91235" o:gfxdata="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">
+                    <v:rect id="Rectángulo 194" o:spid="_x0000_s1027" style="position:absolute;width:68580;height:13716;visibility:visible;mso-wrap-style:square;v-text-anchor:middle" o:gfxdata="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" fillcolor="#4472c4 [3204]" stroked="f" strokeweight="1pt"/>
+                    <v:rect id="Rectángulo 195" o:spid="_x0000_s1028" style="position:absolute;top:40943;width:68580;height:50292;visibility:visible;mso-wrap-style:square;v-text-anchor:bottom" o:gfxdata="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" fillcolor="#4472c4 [3204]" stroked="f" strokeweight="1pt">
+                      <v:textbox inset="36pt,57.6pt,36pt,36pt">
+                        <w:txbxContent>
+                          <w:sdt>
+                            <w:sdtPr>
+                              <w:rPr>
+                                <w:color w:val="FFFFFF" w:themeColor="background1"/>
+                              </w:rPr>
+                              <w:alias w:val="Autor"/>
+                              <w:tag w:val=""/>
+                              <w:id w:val="945428907"/>
+                              <w:dataBinding w:prefixMappings="xmlns:ns0='http://purl.org/dc/elements/1.1/' xmlns:ns1='http://schemas.openxmlformats.org/package/2006/metadata/core-properties' " w:xpath="/ns1:coreProperties[1]/ns0:creator[1]" w:storeItemID="{6C3C8BC8-F283-45AE-878A-BAB7291924A1}"/>
+                              <w:text/>
+                            </w:sdtPr>
+                            <w:sdtContent>
+                              <w:p>
+                                <w:pPr>
+                                  <w:pStyle w:val="Sinespaciado"/>
+                                  <w:spacing w:before="120"/>
+                                  <w:jc w:val="center"/>
+                                  <w:rPr>
+                                    <w:color w:val="FFFFFF" w:themeColor="background1"/>
+                                  </w:rPr>
+                                </w:pPr>
+                                <w:r>
+                                  <w:rPr>
+                                    <w:color w:val="FFFFFF" w:themeColor="background1"/>
+                                  </w:rPr>
+                                  <w:t>Adrian Ramos Espinosa</w:t>
+                                </w:r>
+                              </w:p>
+                            </w:sdtContent>
+                          </w:sdt>
+                          <w:p>
+                            <w:pPr>
+                              <w:pStyle w:val="Sinespaciado"/>
+                              <w:spacing w:before="120"/>
+                              <w:jc w:val="center"/>
+                              <w:rPr>
+                                <w:color w:val="FFFFFF" w:themeColor="background1"/>
+                              </w:rPr>
+                            </w:pPr>
+                            <w:sdt>
+                              <w:sdtPr>
+                                <w:rPr>
+                                  <w:caps/>
+                                  <w:color w:val="FFFFFF" w:themeColor="background1"/>
+                                </w:rPr>
+                                <w:alias w:val="Compañía"/>
+                                <w:tag w:val=""/>
+                                <w:id w:val="1618182777"/>
+                                <w:showingPlcHdr/>
+                                <w:dataBinding w:prefixMappings="xmlns:ns0='http://schemas.openxmlformats.org/officeDocument/2006/extended-properties' " w:xpath="/ns0:Properties[1]/ns0:Company[1]" w:storeItemID="{6668398D-A668-4E3E-A5EB-62B293D839F1}"/>
+                                <w:text/>
+                              </w:sdtPr>
+                              <w:sdtContent>
+                                <w:r>
+                                  <w:rPr>
+                                    <w:caps/>
+                                    <w:color w:val="FFFFFF" w:themeColor="background1"/>
+                                  </w:rPr>
+                                  <w:t xml:space="preserve">     </w:t>
+                                </w:r>
+                              </w:sdtContent>
+                            </w:sdt>
+                            <w:r>
+                              <w:rPr>
+                                <w:color w:val="FFFFFF" w:themeColor="background1"/>
+                              </w:rPr>
+                              <w:t>  </w:t>
+                            </w:r>
+                            <w:sdt>
+                              <w:sdtPr>
+                                <w:rPr>
+                                  <w:color w:val="FFFFFF" w:themeColor="background1"/>
+                                </w:rPr>
+                                <w:alias w:val="Dirección"/>
+                                <w:tag w:val=""/>
+                                <w:id w:val="-253358678"/>
+                                <w:showingPlcHdr/>
+                                <w:dataBinding w:prefixMappings="xmlns:ns0='http://schemas.microsoft.com/office/2006/coverPageProps' " w:xpath="/ns0:CoverPageProperties[1]/ns0:CompanyAddress[1]" w:storeItemID="{55AF091B-3C7A-41E3-B477-F2FDAA23CFDA}"/>
+                                <w:text/>
+                              </w:sdtPr>
+                              <w:sdtContent>
+                                <w:r>
+                                  <w:rPr>
+                                    <w:color w:val="FFFFFF" w:themeColor="background1"/>
+                                  </w:rPr>
+                                  <w:t xml:space="preserve">     </w:t>
+                                </w:r>
+                              </w:sdtContent>
+                            </w:sdt>
+                          </w:p>
+                        </w:txbxContent>
+                      </v:textbox>
+                    </v:rect>
+                    <v:shapetype id="_x0000_t202" coordsize="21600,21600" o:spt="202" path="m,l,21600r21600,l21600,xe">
+                      <v:stroke joinstyle="miter"/>
+                      <v:path gradientshapeok="t" o:connecttype="rect"/>
+                    </v:shapetype>
+                    <v:shape id="Cuadro de texto 196" o:spid="_x0000_s1029" type="#_x0000_t202" style="position:absolute;left:68;top:13716;width:68580;height:27227;visibility:visible;mso-wrap-style:square;v-text-anchor:middle" o:gfxdata="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" fillcolor="white [3212]" stroked="f" strokeweight=".5pt">
+                      <v:textbox inset="36pt,7.2pt,36pt,7.2pt">
+                        <w:txbxContent>
+                          <w:sdt>
+                            <w:sdtPr>
+                              <w:rPr>
+                                <w:rFonts w:asciiTheme="majorHAnsi" w:eastAsiaTheme="majorEastAsia" w:hAnsiTheme="majorHAnsi" w:cstheme="majorBidi"/>
+                                <w:caps/>
+                                <w:color w:val="4472C4" w:themeColor="accent1"/>
+                                <w:sz w:val="72"/>
+                                <w:szCs w:val="72"/>
+                              </w:rPr>
+                              <w:alias w:val="Título"/>
+                              <w:tag w:val=""/>
+                              <w:id w:val="-9991715"/>
+                              <w:dataBinding w:prefixMappings="xmlns:ns0='http://purl.org/dc/elements/1.1/' xmlns:ns1='http://schemas.openxmlformats.org/package/2006/metadata/core-properties' " w:xpath="/ns1:coreProperties[1]/ns0:title[1]" w:storeItemID="{6C3C8BC8-F283-45AE-878A-BAB7291924A1}"/>
+                              <w:text/>
+                            </w:sdtPr>
+                            <w:sdtContent>
+                              <w:p>
+                                <w:pPr>
+                                  <w:pStyle w:val="Sinespaciado"/>
+                                  <w:jc w:val="center"/>
+                                  <w:rPr>
+                                    <w:rFonts w:asciiTheme="majorHAnsi" w:eastAsiaTheme="majorEastAsia" w:hAnsiTheme="majorHAnsi" w:cstheme="majorBidi"/>
+                                    <w:caps/>
+                                    <w:color w:val="4472C4" w:themeColor="accent1"/>
+                                    <w:sz w:val="72"/>
+                                    <w:szCs w:val="72"/>
+                                  </w:rPr>
+                                </w:pPr>
+                                <w:r>
+                                  <w:rPr>
+                                    <w:rFonts w:asciiTheme="majorHAnsi" w:eastAsiaTheme="majorEastAsia" w:hAnsiTheme="majorHAnsi" w:cstheme="majorBidi"/>
+                                    <w:caps/>
+                                    <w:color w:val="4472C4" w:themeColor="accent1"/>
+                                    <w:sz w:val="72"/>
+                                    <w:szCs w:val="72"/>
+                                  </w:rPr>
+                                  <w:t>Requisitos Funcionales y No funcionales</w:t>
+                                </w:r>
+                              </w:p>
+                            </w:sdtContent>
+                          </w:sdt>
+                        </w:txbxContent>
+                      </v:textbox>
+                    </v:shape>
+                    <w10:wrap anchorx="page" anchory="page"/>
+                  </v:group>
+                </w:pict>
+              </mc:Fallback>
+            </mc:AlternateContent>
+          </w:r>
+        </w:p>
+        <w:p>
+          <w:r>
+            <w:br w:type="page"/>
+          </w:r>
+        </w:p>
+      </w:sdtContent>
+    </w:sdt>
     <w:p/>
+    <w:p/>
+    <w:p/>
     <w:p>
       <w:r>
         <w:t>REQUISITOS FUNCIONALES:</w:t>
@@ -126,12 +603,12 @@
     </w:p>
     <w:p>
       <w:r>
+        <w:lastRenderedPageBreak/>
         <w:t>- Tiempo de respuesta &lt; 2 segundos</w:t>
       </w:r>
     </w:p>
     <w:p>
       <w:r>
-        <w:lastRenderedPageBreak/>
         <w:t>- Soporte para 200 usuarios simultáneos</w:t>
       </w:r>
     </w:p>
@@ -163,7 +640,15 @@
     </w:p>
     <w:p>
       <w:r>
-        <w:t>- Backups diarios</w:t>
+        <w:t xml:space="preserve">- </w:t>
+      </w:r>
+      <w:proofErr w:type="spellStart"/>
+      <w:r>
+        <w:t>Backups</w:t>
+      </w:r>
+      <w:proofErr w:type="spellEnd"/>
+      <w:r>
+        <w:t xml:space="preserve"> diarios</w:t>
       </w:r>
     </w:p>
     <w:p/>
@@ -179,8 +664,13 @@
     </w:p>
     <w:p>
       <w:r>
-        <w:t>- Diseño responsive</w:t>
-      </w:r>
+        <w:t xml:space="preserve">- Diseño </w:t>
+      </w:r>
+      <w:proofErr w:type="spellStart"/>
+      <w:r>
+        <w:t>responsive</w:t>
+      </w:r>
+      <w:proofErr w:type="spellEnd"/>
     </w:p>
     <w:p>
       <w:r>
@@ -215,7 +705,23 @@
     </w:p>
     <w:p>
       <w:r>
-        <w:t>- APIs RESTful para integraciones</w:t>
+        <w:t xml:space="preserve">- </w:t>
+      </w:r>
+      <w:proofErr w:type="spellStart"/>
+      <w:r>
+        <w:t>APIs</w:t>
+      </w:r>
+      <w:proofErr w:type="spellEnd"/>
+      <w:r>
+        <w:t xml:space="preserve"> </w:t>
+      </w:r>
+      <w:proofErr w:type="spellStart"/>
+      <w:r>
+        <w:t>RESTful</w:t>
+      </w:r>
+      <w:proofErr w:type="spellEnd"/>
+      <w:r>
+        <w:t xml:space="preserve"> para integraciones</w:t>
       </w:r>
     </w:p>
     <w:p/>
@@ -249,13 +755,13 @@
       <w:r>
         <w:t>¿Necesitas más detalles sobre algún requisito específico?</w:t>
       </w:r>
-      <w:bookmarkStart w:id="0" w:name="_GoBack"/>
-      <w:bookmarkEnd w:id="0"/>
     </w:p>
     <w:sectPr>
       <w:pgSz w:w="11906" w:h="16838"/>
       <w:pgMar w:top="1417" w:right="1701" w:bottom="1417" w:left="1701" w:header="708" w:footer="708" w:gutter="0"/>
+      <w:pgNumType w:start="0"/>
       <w:cols w:space="708"/>
+      <w:titlePg/>
       <w:docGrid w:linePitch="360"/>
     </w:sectPr>
   </w:body>
@@ -687,6 +1193,31 @@
     <w:semiHidden/>
     <w:unhideWhenUsed/>
   </w:style>
+  <w:style w:type="paragraph" w:styleId="Sinespaciado">
+    <w:name w:val="No Spacing"/>
+    <w:link w:val="SinespaciadoCar"/>
+    <w:uiPriority w:val="1"/>
+    <w:qFormat/>
+    <w:rsid w:val="000E740B"/>
+    <w:pPr>
+      <w:spacing w:after="0" w:line="240" w:lineRule="auto"/>
+    </w:pPr>
+    <w:rPr>
+      <w:rFonts w:eastAsiaTheme="minorEastAsia"/>
+      <w:lang w:eastAsia="es-ES"/>
+    </w:rPr>
+  </w:style>
+  <w:style w:type="character" w:customStyle="1" w:styleId="SinespaciadoCar">
+    <w:name w:val="Sin espaciado Car"/>
+    <w:basedOn w:val="Fuentedeprrafopredeter"/>
+    <w:link w:val="Sinespaciado"/>
+    <w:uiPriority w:val="1"/>
+    <w:rsid w:val="000E740B"/>
+    <w:rPr>
+      <w:rFonts w:eastAsiaTheme="minorEastAsia"/>
+      <w:lang w:eastAsia="es-ES"/>
+    </w:rPr>
+  </w:style>
 </w:styles>
 </file>
 

</xml_diff>